<commit_message>
hay que continuar con la calculadora
</commit_message>
<xml_diff>
--- a/SEG/Instalación de Odoo en Linux Ubuntu.docx
+++ b/SEG/Instalación de Odoo en Linux Ubuntu.docx
@@ -96,132 +96,171 @@
       </w:r>
     </w:p>
     <w:p>
-      <w:r>
-        <w:t xml:space="preserve">              </w:t>
-      </w:r>
-      <w:r>
-        <w:t>python3-pip python-dev</w:t>
-      </w:r>
-      <w:r>
-        <w:t>-is-python3</w:t>
-      </w:r>
-      <w:r>
-        <w:t xml:space="preserve"> python3-dev libxml2-dev libxslt1-dev zlib1g-dev </w:t>
-      </w:r>
-      <w:r>
-        <w:t xml:space="preserve">           </w:t>
-      </w:r>
-    </w:p>
-    <w:p>
-      <w:r>
-        <w:t xml:space="preserve">              </w:t>
-      </w:r>
-      <w:r>
-        <w:t xml:space="preserve">libsasl2-dev libldap2-dev </w:t>
-      </w:r>
-      <w:proofErr w:type="spellStart"/>
-      <w:r>
-        <w:t>build-essential</w:t>
-      </w:r>
-      <w:proofErr w:type="spellEnd"/>
-      <w:r>
-        <w:t xml:space="preserve"> </w:t>
-      </w:r>
-      <w:proofErr w:type="spellStart"/>
-      <w:r>
-        <w:t>libssl-dev</w:t>
-      </w:r>
-      <w:proofErr w:type="spellEnd"/>
-      <w:r>
-        <w:t xml:space="preserve"> </w:t>
-      </w:r>
-      <w:proofErr w:type="spellStart"/>
-      <w:r>
-        <w:t>libffi-dev</w:t>
-      </w:r>
-      <w:proofErr w:type="spellEnd"/>
-      <w:r>
-        <w:t xml:space="preserve"> </w:t>
-      </w:r>
-      <w:proofErr w:type="spellStart"/>
-      <w:r>
-        <w:t>libmysqlclient-dev</w:t>
-      </w:r>
-      <w:proofErr w:type="spellEnd"/>
-      <w:r>
-        <w:t xml:space="preserve"> </w:t>
-      </w:r>
-      <w:proofErr w:type="spellStart"/>
-      <w:r>
+      <w:pPr>
+        <w:rPr>
+          <w:lang w:val="en-US"/>
+        </w:rPr>
+      </w:pPr>
+      <w:r>
+        <w:rPr>
+          <w:lang w:val="en-US"/>
+        </w:rPr>
+        <w:t xml:space="preserve">              python3-pip python-dev-is-python3 python3-dev libxml2-dev libxslt1-dev zlib1g-dev            </w:t>
+      </w:r>
+    </w:p>
+    <w:p>
+      <w:pPr>
+        <w:rPr>
+          <w:lang w:val="en-US"/>
+        </w:rPr>
+      </w:pPr>
+      <w:r>
+        <w:rPr>
+          <w:lang w:val="en-US"/>
+        </w:rPr>
+        <w:t xml:space="preserve">              libsasl2-dev libldap2-dev build-essential </w:t>
+      </w:r>
+      <w:proofErr w:type="spellStart"/>
+      <w:r>
+        <w:rPr>
+          <w:lang w:val="en-US"/>
+        </w:rPr>
+        <w:t>libssl</w:t>
+      </w:r>
+      <w:proofErr w:type="spellEnd"/>
+      <w:r>
+        <w:rPr>
+          <w:lang w:val="en-US"/>
+        </w:rPr>
+        <w:t xml:space="preserve">-dev </w:t>
+      </w:r>
+      <w:proofErr w:type="spellStart"/>
+      <w:r>
+        <w:rPr>
+          <w:lang w:val="en-US"/>
+        </w:rPr>
+        <w:t>libffi</w:t>
+      </w:r>
+      <w:proofErr w:type="spellEnd"/>
+      <w:r>
+        <w:rPr>
+          <w:lang w:val="en-US"/>
+        </w:rPr>
+        <w:t xml:space="preserve">-dev </w:t>
+      </w:r>
+      <w:proofErr w:type="spellStart"/>
+      <w:r>
+        <w:rPr>
+          <w:lang w:val="en-US"/>
+        </w:rPr>
+        <w:t>libmysqlclient</w:t>
+      </w:r>
+      <w:proofErr w:type="spellEnd"/>
+      <w:r>
+        <w:rPr>
+          <w:lang w:val="en-US"/>
+        </w:rPr>
+        <w:t xml:space="preserve">-dev </w:t>
+      </w:r>
+      <w:proofErr w:type="spellStart"/>
+      <w:r>
+        <w:rPr>
+          <w:lang w:val="en-US"/>
+        </w:rPr>
         <w:t>libjpeg</w:t>
       </w:r>
       <w:proofErr w:type="spellEnd"/>
       <w:r>
+        <w:rPr>
+          <w:lang w:val="en-US"/>
+        </w:rPr>
         <w:t>-</w:t>
       </w:r>
     </w:p>
     <w:p>
-      <w:r>
-        <w:t xml:space="preserve">              </w:t>
-      </w:r>
-      <w:proofErr w:type="spellStart"/>
-      <w:r>
-        <w:t>dev</w:t>
-      </w:r>
-      <w:proofErr w:type="spellEnd"/>
-      <w:r>
-        <w:t xml:space="preserve"> </w:t>
-      </w:r>
-      <w:proofErr w:type="spellStart"/>
-      <w:r>
-        <w:t>libpq-dev</w:t>
-      </w:r>
-      <w:proofErr w:type="spellEnd"/>
-      <w:r>
-        <w:t xml:space="preserve"> libjpeg8-dev liblcms2-dev </w:t>
-      </w:r>
-      <w:proofErr w:type="spellStart"/>
-      <w:r>
-        <w:t>libblas-dev</w:t>
-      </w:r>
-      <w:proofErr w:type="spellEnd"/>
-      <w:r>
-        <w:t xml:space="preserve"> </w:t>
-      </w:r>
-      <w:proofErr w:type="spellStart"/>
-      <w:r>
+      <w:pPr>
+        <w:rPr>
+          <w:lang w:val="en-US"/>
+        </w:rPr>
+      </w:pPr>
+      <w:r>
+        <w:rPr>
+          <w:lang w:val="en-US"/>
+        </w:rPr>
+        <w:t xml:space="preserve">              dev </w:t>
+      </w:r>
+      <w:proofErr w:type="spellStart"/>
+      <w:r>
+        <w:rPr>
+          <w:lang w:val="en-US"/>
+        </w:rPr>
+        <w:t>libpq</w:t>
+      </w:r>
+      <w:proofErr w:type="spellEnd"/>
+      <w:r>
+        <w:rPr>
+          <w:lang w:val="en-US"/>
+        </w:rPr>
+        <w:t xml:space="preserve">-dev libjpeg8-dev liblcms2-dev </w:t>
+      </w:r>
+      <w:proofErr w:type="spellStart"/>
+      <w:r>
+        <w:rPr>
+          <w:lang w:val="en-US"/>
+        </w:rPr>
+        <w:t>libblas</w:t>
+      </w:r>
+      <w:proofErr w:type="spellEnd"/>
+      <w:r>
+        <w:rPr>
+          <w:lang w:val="en-US"/>
+        </w:rPr>
+        <w:t xml:space="preserve">-dev </w:t>
+      </w:r>
+      <w:proofErr w:type="spellStart"/>
+      <w:r>
+        <w:rPr>
+          <w:lang w:val="en-US"/>
+        </w:rPr>
         <w:t>libatlas</w:t>
       </w:r>
       <w:proofErr w:type="spellEnd"/>
       <w:r>
-        <w:t>-base-</w:t>
-      </w:r>
-      <w:proofErr w:type="spellStart"/>
-      <w:r>
-        <w:t>dev</w:t>
-      </w:r>
-      <w:proofErr w:type="spellEnd"/>
-      <w:r>
-        <w:t xml:space="preserve"> </w:t>
-      </w:r>
-      <w:proofErr w:type="spellStart"/>
-      <w:r>
+        <w:rPr>
+          <w:lang w:val="en-US"/>
+        </w:rPr>
+        <w:t xml:space="preserve">-base-dev </w:t>
+      </w:r>
+      <w:proofErr w:type="spellStart"/>
+      <w:r>
+        <w:rPr>
+          <w:lang w:val="en-US"/>
+        </w:rPr>
         <w:t>npm</w:t>
       </w:r>
       <w:proofErr w:type="spellEnd"/>
       <w:r>
-        <w:t xml:space="preserve"> </w:t>
-      </w:r>
-      <w:proofErr w:type="spellStart"/>
-      <w:r>
-        <w:t>node-less</w:t>
-      </w:r>
-      <w:proofErr w:type="spellEnd"/>
-    </w:p>
-    <w:p/>
-    <w:p>
-      <w:r>
+        <w:rPr>
+          <w:lang w:val="en-US"/>
+        </w:rPr>
+        <w:t xml:space="preserve"> node-less</w:t>
+      </w:r>
+    </w:p>
+    <w:p>
+      <w:pPr>
+        <w:rPr>
+          <w:lang w:val="en-US"/>
+        </w:rPr>
+      </w:pPr>
+    </w:p>
+    <w:p>
+      <w:r>
+        <w:rPr>
+          <w:lang w:val="en-US"/>
+        </w:rPr>
         <w:tab/>
+      </w:r>
+      <w:r>
         <w:t xml:space="preserve">Estas librerías son necesarias para el uso de </w:t>
       </w:r>
       <w:proofErr w:type="spellStart"/>
@@ -238,6 +277,9 @@
         <w:ind w:firstLine="360"/>
       </w:pPr>
       <w:r>
+        <w:rPr>
+          <w:noProof/>
+        </w:rPr>
         <w:drawing>
           <wp:inline distT="0" distB="0" distL="0" distR="0" wp14:anchorId="6047D66C" wp14:editId="080EB4CE">
             <wp:extent cx="4714240" cy="1217365"/>
@@ -319,6 +361,9 @@
         <w:ind w:left="708"/>
       </w:pPr>
       <w:r>
+        <w:rPr>
+          <w:noProof/>
+        </w:rPr>
         <w:drawing>
           <wp:inline distT="0" distB="0" distL="0" distR="0" wp14:anchorId="63FF5D71" wp14:editId="0292455A">
             <wp:extent cx="5400040" cy="2192655"/>
@@ -429,6 +474,9 @@
         <w:ind w:left="708"/>
       </w:pPr>
       <w:r>
+        <w:rPr>
+          <w:noProof/>
+        </w:rPr>
         <w:drawing>
           <wp:inline distT="0" distB="0" distL="0" distR="0" wp14:anchorId="2F1A3F89" wp14:editId="1D04431D">
             <wp:extent cx="4667250" cy="2928557"/>
@@ -493,6 +541,9 @@
         <w:ind w:left="708"/>
       </w:pPr>
       <w:r>
+        <w:rPr>
+          <w:noProof/>
+        </w:rPr>
         <w:drawing>
           <wp:inline distT="0" distB="0" distL="0" distR="0" wp14:anchorId="478F68EE" wp14:editId="63B9518B">
             <wp:extent cx="5400040" cy="614045"/>
@@ -551,6 +602,9 @@
         <w:ind w:left="708"/>
       </w:pPr>
       <w:r>
+        <w:rPr>
+          <w:noProof/>
+        </w:rPr>
         <w:drawing>
           <wp:inline distT="0" distB="0" distL="0" distR="0" wp14:anchorId="577A2E97" wp14:editId="055A42AE">
             <wp:extent cx="3429479" cy="628738"/>
@@ -609,6 +663,9 @@
         <w:ind w:left="708"/>
       </w:pPr>
       <w:r>
+        <w:rPr>
+          <w:noProof/>
+        </w:rPr>
         <w:drawing>
           <wp:inline distT="0" distB="0" distL="0" distR="0" wp14:anchorId="7CBBF917" wp14:editId="6D10E4DE">
             <wp:extent cx="5400040" cy="1238250"/>
@@ -751,6 +808,9 @@
         <w:ind w:left="708"/>
       </w:pPr>
       <w:r>
+        <w:rPr>
+          <w:noProof/>
+        </w:rPr>
         <w:drawing>
           <wp:inline distT="0" distB="0" distL="0" distR="0" wp14:anchorId="0D7A6F20" wp14:editId="31D6CDDF">
             <wp:extent cx="5400040" cy="1153160"/>
@@ -831,6 +891,9 @@
         <w:ind w:firstLine="708"/>
       </w:pPr>
       <w:r>
+        <w:rPr>
+          <w:noProof/>
+        </w:rPr>
         <w:drawing>
           <wp:inline distT="0" distB="0" distL="0" distR="0" wp14:anchorId="4B742439" wp14:editId="7F3F802D">
             <wp:extent cx="5400040" cy="252730"/>
@@ -873,6 +936,9 @@
         <w:ind w:left="708"/>
       </w:pPr>
       <w:r>
+        <w:rPr>
+          <w:noProof/>
+        </w:rPr>
         <w:drawing>
           <wp:inline distT="0" distB="0" distL="0" distR="0" wp14:anchorId="7B8D2A4E" wp14:editId="618B5790">
             <wp:extent cx="3466450" cy="2356485"/>
@@ -931,6 +997,9 @@
         </w:rPr>
       </w:pPr>
       <w:r>
+        <w:rPr>
+          <w:noProof/>
+        </w:rPr>
         <w:drawing>
           <wp:inline distT="0" distB="0" distL="0" distR="0" wp14:anchorId="7F80B81B" wp14:editId="0823D9C0">
             <wp:extent cx="5029902" cy="419158"/>
@@ -974,6 +1043,9 @@
         <w:t xml:space="preserve"> </w:t>
       </w:r>
       <w:r>
+        <w:rPr>
+          <w:noProof/>
+        </w:rPr>
         <w:drawing>
           <wp:inline distT="0" distB="0" distL="0" distR="0" wp14:anchorId="73CD20CE" wp14:editId="1F70778C">
             <wp:extent cx="4496427" cy="333422"/>
@@ -1056,10 +1128,231 @@
         <w:t>Creación de archivo para inicio de sistema</w:t>
       </w:r>
     </w:p>
+    <w:p>
+      <w:r>
+        <w:t xml:space="preserve">Se crea un archivo en el que para poder iniciar el servicio con </w:t>
+      </w:r>
+      <w:proofErr w:type="spellStart"/>
+      <w:r>
+        <w:t>systemctl</w:t>
+      </w:r>
+      <w:proofErr w:type="spellEnd"/>
+    </w:p>
+    <w:p>
+      <w:r>
+        <w:rPr>
+          <w:noProof/>
+        </w:rPr>
+        <w:drawing>
+          <wp:inline distT="0" distB="0" distL="0" distR="0" wp14:anchorId="561B6FEC" wp14:editId="42CBD4EF">
+            <wp:extent cx="5400040" cy="1651000"/>
+            <wp:effectExtent l="0" t="0" r="0" b="6350"/>
+            <wp:docPr id="4" name="Imagen 4"/>
+            <wp:cNvGraphicFramePr>
+              <a:graphicFrameLocks xmlns:a="http://schemas.openxmlformats.org/drawingml/2006/main" noChangeAspect="1"/>
+            </wp:cNvGraphicFramePr>
+            <a:graphic xmlns:a="http://schemas.openxmlformats.org/drawingml/2006/main">
+              <a:graphicData uri="http://schemas.openxmlformats.org/drawingml/2006/picture">
+                <pic:pic xmlns:pic="http://schemas.openxmlformats.org/drawingml/2006/picture">
+                  <pic:nvPicPr>
+                    <pic:cNvPr id="1" name=""/>
+                    <pic:cNvPicPr/>
+                  </pic:nvPicPr>
+                  <pic:blipFill>
+                    <a:blip r:embed="rId18"/>
+                    <a:stretch>
+                      <a:fillRect/>
+                    </a:stretch>
+                  </pic:blipFill>
+                  <pic:spPr>
+                    <a:xfrm>
+                      <a:off x="0" y="0"/>
+                      <a:ext cx="5400040" cy="1651000"/>
+                    </a:xfrm>
+                    <a:prstGeom prst="rect">
+                      <a:avLst/>
+                    </a:prstGeom>
+                  </pic:spPr>
+                </pic:pic>
+              </a:graphicData>
+            </a:graphic>
+          </wp:inline>
+        </w:drawing>
+      </w:r>
+    </w:p>
+    <w:p>
+      <w:r>
+        <w:t xml:space="preserve">Y cambiamos el </w:t>
+      </w:r>
+      <w:proofErr w:type="spellStart"/>
+      <w:r>
+        <w:t>owner</w:t>
+      </w:r>
+      <w:proofErr w:type="spellEnd"/>
+      <w:r>
+        <w:t xml:space="preserve"> por </w:t>
+      </w:r>
+      <w:proofErr w:type="spellStart"/>
+      <w:r>
+        <w:t>root</w:t>
+      </w:r>
+      <w:proofErr w:type="spellEnd"/>
+    </w:p>
+    <w:p>
+      <w:r>
+        <w:rPr>
+          <w:noProof/>
+        </w:rPr>
+        <w:drawing>
+          <wp:inline distT="0" distB="0" distL="0" distR="0" wp14:anchorId="0D61513A" wp14:editId="14B7E996">
+            <wp:extent cx="5400040" cy="587375"/>
+            <wp:effectExtent l="0" t="0" r="0" b="3175"/>
+            <wp:docPr id="5" name="Imagen 5"/>
+            <wp:cNvGraphicFramePr>
+              <a:graphicFrameLocks xmlns:a="http://schemas.openxmlformats.org/drawingml/2006/main" noChangeAspect="1"/>
+            </wp:cNvGraphicFramePr>
+            <a:graphic xmlns:a="http://schemas.openxmlformats.org/drawingml/2006/main">
+              <a:graphicData uri="http://schemas.openxmlformats.org/drawingml/2006/picture">
+                <pic:pic xmlns:pic="http://schemas.openxmlformats.org/drawingml/2006/picture">
+                  <pic:nvPicPr>
+                    <pic:cNvPr id="1" name=""/>
+                    <pic:cNvPicPr/>
+                  </pic:nvPicPr>
+                  <pic:blipFill>
+                    <a:blip r:embed="rId19"/>
+                    <a:stretch>
+                      <a:fillRect/>
+                    </a:stretch>
+                  </pic:blipFill>
+                  <pic:spPr>
+                    <a:xfrm>
+                      <a:off x="0" y="0"/>
+                      <a:ext cx="5400040" cy="587375"/>
+                    </a:xfrm>
+                    <a:prstGeom prst="rect">
+                      <a:avLst/>
+                    </a:prstGeom>
+                  </pic:spPr>
+                </pic:pic>
+              </a:graphicData>
+            </a:graphic>
+          </wp:inline>
+        </w:drawing>
+      </w:r>
+    </w:p>
+    <w:p/>
+    <w:p>
+      <w:pPr>
+        <w:pStyle w:val="Ttulo2"/>
+        <w:numPr>
+          <w:ilvl w:val="0"/>
+          <w:numId w:val="2"/>
+        </w:numPr>
+      </w:pPr>
+      <w:r>
+        <w:t xml:space="preserve">Instalamos librerías y </w:t>
+      </w:r>
+      <w:proofErr w:type="spellStart"/>
+      <w:r>
+        <w:t>plugins</w:t>
+      </w:r>
+      <w:proofErr w:type="spellEnd"/>
+    </w:p>
+    <w:p>
+      <w:r>
+        <w:drawing>
+          <wp:inline distT="0" distB="0" distL="0" distR="0" wp14:anchorId="54F78A66" wp14:editId="37856078">
+            <wp:extent cx="4029637" cy="495369"/>
+            <wp:effectExtent l="0" t="0" r="9525" b="0"/>
+            <wp:docPr id="6" name="Imagen 6"/>
+            <wp:cNvGraphicFramePr>
+              <a:graphicFrameLocks xmlns:a="http://schemas.openxmlformats.org/drawingml/2006/main" noChangeAspect="1"/>
+            </wp:cNvGraphicFramePr>
+            <a:graphic xmlns:a="http://schemas.openxmlformats.org/drawingml/2006/main">
+              <a:graphicData uri="http://schemas.openxmlformats.org/drawingml/2006/picture">
+                <pic:pic xmlns:pic="http://schemas.openxmlformats.org/drawingml/2006/picture">
+                  <pic:nvPicPr>
+                    <pic:cNvPr id="1" name=""/>
+                    <pic:cNvPicPr/>
+                  </pic:nvPicPr>
+                  <pic:blipFill>
+                    <a:blip r:embed="rId20"/>
+                    <a:stretch>
+                      <a:fillRect/>
+                    </a:stretch>
+                  </pic:blipFill>
+                  <pic:spPr>
+                    <a:xfrm>
+                      <a:off x="0" y="0"/>
+                      <a:ext cx="4029637" cy="495369"/>
+                    </a:xfrm>
+                    <a:prstGeom prst="rect">
+                      <a:avLst/>
+                    </a:prstGeom>
+                  </pic:spPr>
+                </pic:pic>
+              </a:graphicData>
+            </a:graphic>
+          </wp:inline>
+        </w:drawing>
+      </w:r>
+    </w:p>
+    <w:p>
+      <w:r>
+        <w:drawing>
+          <wp:inline distT="0" distB="0" distL="0" distR="0" wp14:anchorId="0548EC42" wp14:editId="1B89C76A">
+            <wp:extent cx="5400040" cy="2753360"/>
+            <wp:effectExtent l="0" t="0" r="0" b="8890"/>
+            <wp:docPr id="7" name="Imagen 7"/>
+            <wp:cNvGraphicFramePr>
+              <a:graphicFrameLocks xmlns:a="http://schemas.openxmlformats.org/drawingml/2006/main" noChangeAspect="1"/>
+            </wp:cNvGraphicFramePr>
+            <a:graphic xmlns:a="http://schemas.openxmlformats.org/drawingml/2006/main">
+              <a:graphicData uri="http://schemas.openxmlformats.org/drawingml/2006/picture">
+                <pic:pic xmlns:pic="http://schemas.openxmlformats.org/drawingml/2006/picture">
+                  <pic:nvPicPr>
+                    <pic:cNvPr id="1" name=""/>
+                    <pic:cNvPicPr/>
+                  </pic:nvPicPr>
+                  <pic:blipFill>
+                    <a:blip r:embed="rId21"/>
+                    <a:stretch>
+                      <a:fillRect/>
+                    </a:stretch>
+                  </pic:blipFill>
+                  <pic:spPr>
+                    <a:xfrm>
+                      <a:off x="0" y="0"/>
+                      <a:ext cx="5400040" cy="2753360"/>
+                    </a:xfrm>
+                    <a:prstGeom prst="rect">
+                      <a:avLst/>
+                    </a:prstGeom>
+                  </pic:spPr>
+                </pic:pic>
+              </a:graphicData>
+            </a:graphic>
+          </wp:inline>
+        </w:drawing>
+      </w:r>
+    </w:p>
+    <w:p/>
+    <w:p>
+      <w:pPr>
+        <w:pStyle w:val="Ttulo2"/>
+        <w:numPr>
+          <w:ilvl w:val="0"/>
+          <w:numId w:val="2"/>
+        </w:numPr>
+      </w:pPr>
+      <w:r>
+        <w:t>Levantamos el servicio y comprobamos el estado</w:t>
+      </w:r>
+    </w:p>
     <w:p/>
     <w:sectPr>
-      <w:headerReference w:type="default" r:id="rId18"/>
-      <w:footerReference w:type="default" r:id="rId19"/>
+      <w:headerReference w:type="default" r:id="rId22"/>
+      <w:footerReference w:type="default" r:id="rId23"/>
       <w:pgSz w:w="11906" w:h="16838"/>
       <w:pgMar w:top="1417" w:right="1701" w:bottom="1417" w:left="1701" w:header="708" w:footer="708" w:gutter="0"/>
       <w:cols w:space="708"/>

</xml_diff>

<commit_message>
correcion de carpetas de interfaces y word de odoo
</commit_message>
<xml_diff>
--- a/SEG/Instalación de Odoo en Linux Ubuntu.docx
+++ b/SEG/Instalación de Odoo en Linux Ubuntu.docx
@@ -29,7 +29,7 @@
         </w:numPr>
       </w:pPr>
       <w:r>
-        <w:t>Actualización del sistema</w:t>
+        <w:t>Instalación de PostgreSQL</w:t>
       </w:r>
     </w:p>
     <w:p>
@@ -37,10 +37,21 @@
         <w:ind w:left="708"/>
       </w:pPr>
       <w:r>
-        <w:t xml:space="preserve">Mediante los comandos “sudo </w:t>
+        <w:t xml:space="preserve">Descargamos </w:t>
       </w:r>
       <w:proofErr w:type="spellStart"/>
       <w:r>
+        <w:t>Postgre</w:t>
+      </w:r>
+      <w:proofErr w:type="spellEnd"/>
+      <w:r>
+        <w:t xml:space="preserve"> en nuestro Linux con el comando “</w:t>
+      </w:r>
+      <w:r>
+        <w:t xml:space="preserve">sudo </w:t>
+      </w:r>
+      <w:proofErr w:type="spellStart"/>
+      <w:r>
         <w:t>apt</w:t>
       </w:r>
       <w:proofErr w:type="spellEnd"/>
@@ -49,15 +60,15 @@
       </w:r>
       <w:proofErr w:type="spellStart"/>
       <w:r>
-        <w:t>update</w:t>
+        <w:t>install</w:t>
       </w:r>
       <w:proofErr w:type="spellEnd"/>
       <w:r>
-        <w:t xml:space="preserve">” y “sudo </w:t>
+        <w:t xml:space="preserve"> </w:t>
       </w:r>
       <w:proofErr w:type="spellStart"/>
       <w:r>
-        <w:t>apt</w:t>
+        <w:t>postgresql</w:t>
       </w:r>
       <w:proofErr w:type="spellEnd"/>
       <w:r>
@@ -65,226 +76,26 @@
       </w:r>
       <w:proofErr w:type="spellStart"/>
       <w:r>
-        <w:t>upgrade</w:t>
+        <w:t>postgresql-client</w:t>
       </w:r>
       <w:proofErr w:type="spellEnd"/>
       <w:r>
-        <w:t xml:space="preserve">” se actualiza el sistema operativo para que no </w:t>
-      </w:r>
-      <w:r>
-        <w:t>™haya</w:t>
-      </w:r>
-      <w:r>
-        <w:t xml:space="preserve"> errores de compatibilidad</w:t>
+        <w:t>”</w:t>
       </w:r>
     </w:p>
     <w:p>
       <w:pPr>
         <w:ind w:left="708"/>
-      </w:pPr>
-    </w:p>
-    <w:p>
-      <w:pPr>
-        <w:pStyle w:val="Ttulo2"/>
-        <w:numPr>
-          <w:ilvl w:val="0"/>
-          <w:numId w:val="2"/>
-        </w:numPr>
-      </w:pPr>
-      <w:r>
-        <w:t>Instalación de librerías</w:t>
-      </w:r>
-    </w:p>
-    <w:p>
-      <w:pPr>
-        <w:rPr>
-          <w:lang w:val="en-US"/>
-        </w:rPr>
-      </w:pPr>
-      <w:r>
-        <w:rPr>
-          <w:lang w:val="en-US"/>
-        </w:rPr>
-        <w:t xml:space="preserve">              python3-pip python-dev-is-python3 python3-dev libxml2-dev libxslt1-dev zlib1g-dev            </w:t>
-      </w:r>
-    </w:p>
-    <w:p>
-      <w:pPr>
-        <w:rPr>
-          <w:lang w:val="en-US"/>
-        </w:rPr>
-      </w:pPr>
-      <w:r>
-        <w:rPr>
-          <w:lang w:val="en-US"/>
-        </w:rPr>
-        <w:t xml:space="preserve">              libsasl2-dev libldap2-dev build-essential </w:t>
-      </w:r>
-      <w:proofErr w:type="spellStart"/>
-      <w:r>
-        <w:rPr>
-          <w:lang w:val="en-US"/>
-        </w:rPr>
-        <w:t>libssl</w:t>
-      </w:r>
-      <w:proofErr w:type="spellEnd"/>
-      <w:r>
-        <w:rPr>
-          <w:lang w:val="en-US"/>
-        </w:rPr>
-        <w:t xml:space="preserve">-dev </w:t>
-      </w:r>
-      <w:proofErr w:type="spellStart"/>
-      <w:r>
-        <w:rPr>
-          <w:lang w:val="en-US"/>
-        </w:rPr>
-        <w:t>libffi</w:t>
-      </w:r>
-      <w:proofErr w:type="spellEnd"/>
-      <w:r>
-        <w:rPr>
-          <w:lang w:val="en-US"/>
-        </w:rPr>
-        <w:t xml:space="preserve">-dev </w:t>
-      </w:r>
-      <w:proofErr w:type="spellStart"/>
-      <w:r>
-        <w:rPr>
-          <w:lang w:val="en-US"/>
-        </w:rPr>
-        <w:t>libmysqlclient</w:t>
-      </w:r>
-      <w:proofErr w:type="spellEnd"/>
-      <w:r>
-        <w:rPr>
-          <w:lang w:val="en-US"/>
-        </w:rPr>
-        <w:t xml:space="preserve">-dev </w:t>
-      </w:r>
-      <w:proofErr w:type="spellStart"/>
-      <w:r>
-        <w:rPr>
-          <w:lang w:val="en-US"/>
-        </w:rPr>
-        <w:t>libjpeg</w:t>
-      </w:r>
-      <w:proofErr w:type="spellEnd"/>
-      <w:r>
-        <w:rPr>
-          <w:lang w:val="en-US"/>
-        </w:rPr>
-        <w:t>-</w:t>
-      </w:r>
-    </w:p>
-    <w:p>
-      <w:pPr>
-        <w:rPr>
-          <w:lang w:val="en-US"/>
-        </w:rPr>
-      </w:pPr>
-      <w:r>
-        <w:rPr>
-          <w:lang w:val="en-US"/>
-        </w:rPr>
-        <w:t xml:space="preserve">              dev </w:t>
-      </w:r>
-      <w:proofErr w:type="spellStart"/>
-      <w:r>
-        <w:rPr>
-          <w:lang w:val="en-US"/>
-        </w:rPr>
-        <w:t>libpq</w:t>
-      </w:r>
-      <w:proofErr w:type="spellEnd"/>
-      <w:r>
-        <w:rPr>
-          <w:lang w:val="en-US"/>
-        </w:rPr>
-        <w:t xml:space="preserve">-dev libjpeg8-dev liblcms2-dev </w:t>
-      </w:r>
-      <w:proofErr w:type="spellStart"/>
-      <w:r>
-        <w:rPr>
-          <w:lang w:val="en-US"/>
-        </w:rPr>
-        <w:t>libblas</w:t>
-      </w:r>
-      <w:proofErr w:type="spellEnd"/>
-      <w:r>
-        <w:rPr>
-          <w:lang w:val="en-US"/>
-        </w:rPr>
-        <w:t xml:space="preserve">-dev </w:t>
-      </w:r>
-      <w:proofErr w:type="spellStart"/>
-      <w:r>
-        <w:rPr>
-          <w:lang w:val="en-US"/>
-        </w:rPr>
-        <w:t>libatlas</w:t>
-      </w:r>
-      <w:proofErr w:type="spellEnd"/>
-      <w:r>
-        <w:rPr>
-          <w:lang w:val="en-US"/>
-        </w:rPr>
-        <w:t xml:space="preserve">-base-dev </w:t>
-      </w:r>
-      <w:proofErr w:type="spellStart"/>
-      <w:r>
-        <w:rPr>
-          <w:lang w:val="en-US"/>
-        </w:rPr>
-        <w:t>npm</w:t>
-      </w:r>
-      <w:proofErr w:type="spellEnd"/>
-      <w:r>
-        <w:rPr>
-          <w:lang w:val="en-US"/>
-        </w:rPr>
-        <w:t xml:space="preserve"> node-less</w:t>
-      </w:r>
-    </w:p>
-    <w:p>
-      <w:pPr>
-        <w:rPr>
-          <w:lang w:val="en-US"/>
-        </w:rPr>
-      </w:pPr>
-    </w:p>
-    <w:p>
-      <w:r>
-        <w:rPr>
-          <w:lang w:val="en-US"/>
-        </w:rPr>
-        <w:tab/>
-      </w:r>
-      <w:r>
-        <w:t xml:space="preserve">Estas librerías son necesarias para el uso de </w:t>
-      </w:r>
-      <w:proofErr w:type="spellStart"/>
-      <w:r>
-        <w:t>odoo</w:t>
-      </w:r>
-      <w:proofErr w:type="spellEnd"/>
-      <w:r>
-        <w:t>.</w:t>
-      </w:r>
-    </w:p>
-    <w:p>
-      <w:pPr>
-        <w:ind w:firstLine="360"/>
       </w:pPr>
       <w:r>
         <w:rPr>
           <w:noProof/>
         </w:rPr>
         <w:drawing>
-          <wp:inline distT="0" distB="0" distL="0" distR="0" wp14:anchorId="6047D66C" wp14:editId="080EB4CE">
-            <wp:extent cx="4714240" cy="1217365"/>
-            <wp:effectExtent l="0" t="0" r="0" b="1905"/>
-            <wp:docPr id="8" name="Imagen 8"/>
+          <wp:inline distT="0" distB="0" distL="0" distR="0" wp14:anchorId="2F1A3F89" wp14:editId="1D04431D">
+            <wp:extent cx="4667250" cy="2928557"/>
+            <wp:effectExtent l="0" t="0" r="0" b="5715"/>
+            <wp:docPr id="1" name="Imagen 1"/>
             <wp:cNvGraphicFramePr>
               <a:graphicFrameLocks xmlns:a="http://schemas.openxmlformats.org/drawingml/2006/main" noChangeAspect="1"/>
             </wp:cNvGraphicFramePr>
@@ -304,7 +115,7 @@
                   <pic:spPr>
                     <a:xfrm>
                       <a:off x="0" y="0"/>
-                      <a:ext cx="4719584" cy="1218745"/>
+                      <a:ext cx="4689576" cy="2942566"/>
                     </a:xfrm>
                     <a:prstGeom prst="rect">
                       <a:avLst/>
@@ -317,7 +128,11 @@
         </w:drawing>
       </w:r>
     </w:p>
-    <w:p/>
+    <w:p>
+      <w:pPr>
+        <w:ind w:left="708"/>
+      </w:pPr>
+    </w:p>
     <w:p>
       <w:pPr>
         <w:pStyle w:val="Ttulo2"/>
@@ -327,32 +142,11 @@
         </w:numPr>
       </w:pPr>
       <w:r>
-        <w:t xml:space="preserve">Instalación de paquetes con </w:t>
+        <w:t xml:space="preserve">Creación de usuarios en </w:t>
       </w:r>
       <w:proofErr w:type="spellStart"/>
       <w:r>
-        <w:t>npm</w:t>
-      </w:r>
-      <w:proofErr w:type="spellEnd"/>
-    </w:p>
-    <w:p>
-      <w:pPr>
-        <w:ind w:left="708"/>
-      </w:pPr>
-      <w:r>
-        <w:t xml:space="preserve">Se descarga </w:t>
-      </w:r>
-      <w:proofErr w:type="spellStart"/>
-      <w:r>
-        <w:t>npm</w:t>
-      </w:r>
-      <w:proofErr w:type="spellEnd"/>
-      <w:r>
-        <w:t xml:space="preserve"> y con el los demás paquetes para el uso de </w:t>
-      </w:r>
-      <w:proofErr w:type="spellStart"/>
-      <w:r>
-        <w:t>odoo</w:t>
+        <w:t>postgres</w:t>
       </w:r>
       <w:proofErr w:type="spellEnd"/>
     </w:p>
@@ -365,10 +159,10 @@
           <w:noProof/>
         </w:rPr>
         <w:drawing>
-          <wp:inline distT="0" distB="0" distL="0" distR="0" wp14:anchorId="63FF5D71" wp14:editId="0292455A">
-            <wp:extent cx="5400040" cy="2192655"/>
+          <wp:inline distT="0" distB="0" distL="0" distR="0" wp14:anchorId="478F68EE" wp14:editId="63B9518B">
+            <wp:extent cx="5400040" cy="614045"/>
             <wp:effectExtent l="0" t="0" r="0" b="0"/>
-            <wp:docPr id="9" name="Imagen 9"/>
+            <wp:docPr id="2" name="Imagen 2"/>
             <wp:cNvGraphicFramePr>
               <a:graphicFrameLocks xmlns:a="http://schemas.openxmlformats.org/drawingml/2006/main" noChangeAspect="1"/>
             </wp:cNvGraphicFramePr>
@@ -388,7 +182,7 @@
                   <pic:spPr>
                     <a:xfrm>
                       <a:off x="0" y="0"/>
-                      <a:ext cx="5400040" cy="2192655"/>
+                      <a:ext cx="5400040" cy="614045"/>
                     </a:xfrm>
                     <a:prstGeom prst="rect">
                       <a:avLst/>
@@ -401,72 +195,20 @@
         </w:drawing>
       </w:r>
     </w:p>
-    <w:p/>
-    <w:p/>
-    <w:p/>
-    <w:p/>
-    <w:p>
-      <w:pPr>
-        <w:pStyle w:val="Ttulo2"/>
-        <w:numPr>
-          <w:ilvl w:val="0"/>
-          <w:numId w:val="2"/>
-        </w:numPr>
-      </w:pPr>
-      <w:r>
-        <w:lastRenderedPageBreak/>
-        <w:t>Instalación de PostgreSQL</w:t>
-      </w:r>
-    </w:p>
     <w:p>
       <w:pPr>
         <w:ind w:left="708"/>
       </w:pPr>
       <w:r>
-        <w:t xml:space="preserve">Descargamos </w:t>
+        <w:t xml:space="preserve">Una vez creado el usuario, se puede acceder a la consola </w:t>
       </w:r>
       <w:proofErr w:type="spellStart"/>
       <w:r>
-        <w:t>Postgre</w:t>
+        <w:t>psql</w:t>
       </w:r>
       <w:proofErr w:type="spellEnd"/>
       <w:r>
-        <w:t xml:space="preserve"> en nuestro Linux con el comando “</w:t>
-      </w:r>
-      <w:r>
-        <w:t xml:space="preserve">sudo </w:t>
-      </w:r>
-      <w:proofErr w:type="spellStart"/>
-      <w:r>
-        <w:t>apt</w:t>
-      </w:r>
-      <w:proofErr w:type="spellEnd"/>
-      <w:r>
-        <w:t xml:space="preserve"> </w:t>
-      </w:r>
-      <w:proofErr w:type="spellStart"/>
-      <w:r>
-        <w:t>install</w:t>
-      </w:r>
-      <w:proofErr w:type="spellEnd"/>
-      <w:r>
-        <w:t xml:space="preserve"> </w:t>
-      </w:r>
-      <w:proofErr w:type="spellStart"/>
-      <w:r>
-        <w:t>postgresql</w:t>
-      </w:r>
-      <w:proofErr w:type="spellEnd"/>
-      <w:r>
-        <w:t xml:space="preserve"> </w:t>
-      </w:r>
-      <w:proofErr w:type="spellStart"/>
-      <w:r>
-        <w:t>postgresql-client</w:t>
-      </w:r>
-      <w:proofErr w:type="spellEnd"/>
-      <w:r>
-        <w:t>”</w:t>
+        <w:t xml:space="preserve"> para darle permisos al mismo.</w:t>
       </w:r>
     </w:p>
     <w:p>
@@ -478,10 +220,10 @@
           <w:noProof/>
         </w:rPr>
         <w:drawing>
-          <wp:inline distT="0" distB="0" distL="0" distR="0" wp14:anchorId="2F1A3F89" wp14:editId="1D04431D">
-            <wp:extent cx="4667250" cy="2928557"/>
-            <wp:effectExtent l="0" t="0" r="0" b="5715"/>
-            <wp:docPr id="1" name="Imagen 1"/>
+          <wp:inline distT="0" distB="0" distL="0" distR="0" wp14:anchorId="577A2E97" wp14:editId="055A42AE">
+            <wp:extent cx="3429479" cy="628738"/>
+            <wp:effectExtent l="0" t="0" r="0" b="0"/>
+            <wp:docPr id="3" name="Imagen 3"/>
             <wp:cNvGraphicFramePr>
               <a:graphicFrameLocks xmlns:a="http://schemas.openxmlformats.org/drawingml/2006/main" noChangeAspect="1"/>
             </wp:cNvGraphicFramePr>
@@ -501,7 +243,7 @@
                   <pic:spPr>
                     <a:xfrm>
                       <a:off x="0" y="0"/>
-                      <a:ext cx="4689576" cy="2942566"/>
+                      <a:ext cx="3429479" cy="628738"/>
                     </a:xfrm>
                     <a:prstGeom prst="rect">
                       <a:avLst/>
@@ -513,6 +255,9 @@
           </wp:inline>
         </w:drawing>
       </w:r>
+      <w:r>
+        <w:t xml:space="preserve"> (Creé otro usuario)</w:t>
+      </w:r>
     </w:p>
     <w:p>
       <w:pPr>
@@ -521,20 +266,11 @@
     </w:p>
     <w:p>
       <w:pPr>
-        <w:pStyle w:val="Ttulo2"/>
-        <w:numPr>
-          <w:ilvl w:val="0"/>
-          <w:numId w:val="2"/>
-        </w:numPr>
-      </w:pPr>
-      <w:r>
-        <w:t xml:space="preserve">Creación de usuarios en </w:t>
-      </w:r>
-      <w:proofErr w:type="spellStart"/>
-      <w:r>
-        <w:t>postgres</w:t>
-      </w:r>
-      <w:proofErr w:type="spellEnd"/>
+        <w:ind w:left="708"/>
+      </w:pPr>
+      <w:r>
+        <w:t>Se agregará este usuario al sistema también</w:t>
+      </w:r>
     </w:p>
     <w:p>
       <w:pPr>
@@ -545,10 +281,10 @@
           <w:noProof/>
         </w:rPr>
         <w:drawing>
-          <wp:inline distT="0" distB="0" distL="0" distR="0" wp14:anchorId="478F68EE" wp14:editId="63B9518B">
-            <wp:extent cx="5400040" cy="614045"/>
+          <wp:inline distT="0" distB="0" distL="0" distR="0" wp14:anchorId="7CBBF917" wp14:editId="6D10E4DE">
+            <wp:extent cx="5400040" cy="1238250"/>
             <wp:effectExtent l="0" t="0" r="0" b="0"/>
-            <wp:docPr id="2" name="Imagen 2"/>
+            <wp:docPr id="12" name="Imagen 12"/>
             <wp:cNvGraphicFramePr>
               <a:graphicFrameLocks xmlns:a="http://schemas.openxmlformats.org/drawingml/2006/main" noChangeAspect="1"/>
             </wp:cNvGraphicFramePr>
@@ -568,7 +304,7 @@
                   <pic:spPr>
                     <a:xfrm>
                       <a:off x="0" y="0"/>
-                      <a:ext cx="5400040" cy="614045"/>
+                      <a:ext cx="5400040" cy="1238250"/>
                     </a:xfrm>
                     <a:prstGeom prst="rect">
                       <a:avLst/>
@@ -585,16 +321,99 @@
       <w:pPr>
         <w:ind w:left="708"/>
       </w:pPr>
-      <w:r>
-        <w:t xml:space="preserve">Una vez creado el usuario, se puede acceder a la consola </w:t>
+    </w:p>
+    <w:p>
+      <w:pPr>
+        <w:ind w:left="708"/>
+      </w:pPr>
+    </w:p>
+    <w:p>
+      <w:pPr>
+        <w:pStyle w:val="Ttulo2"/>
+        <w:numPr>
+          <w:ilvl w:val="0"/>
+          <w:numId w:val="2"/>
+        </w:numPr>
+      </w:pPr>
+      <w:r>
+        <w:t xml:space="preserve">Instalación de </w:t>
       </w:r>
       <w:proofErr w:type="spellStart"/>
       <w:r>
-        <w:t>psql</w:t>
+        <w:t>Odoo</w:t>
       </w:r>
       <w:proofErr w:type="spellEnd"/>
-      <w:r>
-        <w:t xml:space="preserve"> para darle permisos al mismo.</w:t>
+    </w:p>
+    <w:p>
+      <w:pPr>
+        <w:ind w:left="708"/>
+      </w:pPr>
+      <w:r>
+        <w:t xml:space="preserve">Para la instalación de </w:t>
+      </w:r>
+      <w:proofErr w:type="spellStart"/>
+      <w:r>
+        <w:t>Odoo</w:t>
+      </w:r>
+      <w:proofErr w:type="spellEnd"/>
+      <w:r>
+        <w:t>, usaremos Git.</w:t>
+      </w:r>
+    </w:p>
+    <w:p>
+      <w:pPr>
+        <w:ind w:left="708"/>
+      </w:pPr>
+      <w:r>
+        <w:t>Primero se descarga Git en caso de no tenerlo (</w:t>
+      </w:r>
+      <w:proofErr w:type="spellStart"/>
+      <w:r>
+        <w:t>apt-get</w:t>
+      </w:r>
+      <w:proofErr w:type="spellEnd"/>
+      <w:r>
+        <w:t xml:space="preserve"> </w:t>
+      </w:r>
+      <w:proofErr w:type="spellStart"/>
+      <w:r>
+        <w:t>install</w:t>
+      </w:r>
+      <w:proofErr w:type="spellEnd"/>
+      <w:r>
+        <w:t xml:space="preserve"> </w:t>
+      </w:r>
+      <w:proofErr w:type="spellStart"/>
+      <w:r>
+        <w:t>git</w:t>
+      </w:r>
+      <w:proofErr w:type="spellEnd"/>
+      <w:r>
+        <w:t>)</w:t>
+      </w:r>
+    </w:p>
+    <w:p>
+      <w:pPr>
+        <w:ind w:left="708"/>
+      </w:pPr>
+      <w:r>
+        <w:t xml:space="preserve">Luego accedemos al usuario registrado en el </w:t>
+      </w:r>
+      <w:proofErr w:type="spellStart"/>
+      <w:r>
+        <w:t>postgres</w:t>
+      </w:r>
+      <w:proofErr w:type="spellEnd"/>
+      <w:r>
+        <w:t xml:space="preserve"> (en este caso ‘</w:t>
+      </w:r>
+      <w:proofErr w:type="spellStart"/>
+      <w:r>
+        <w:t>samu</w:t>
+      </w:r>
+      <w:proofErr w:type="spellEnd"/>
+      <w:r>
+        <w:t>’) y clonamos el repositorio de la descarga</w:t>
       </w:r>
     </w:p>
     <w:p>
@@ -606,10 +425,10 @@
           <w:noProof/>
         </w:rPr>
         <w:drawing>
-          <wp:inline distT="0" distB="0" distL="0" distR="0" wp14:anchorId="577A2E97" wp14:editId="055A42AE">
-            <wp:extent cx="3429479" cy="628738"/>
-            <wp:effectExtent l="0" t="0" r="0" b="0"/>
-            <wp:docPr id="3" name="Imagen 3"/>
+          <wp:inline distT="0" distB="0" distL="0" distR="0" wp14:anchorId="0D7A6F20" wp14:editId="31D6CDDF">
+            <wp:extent cx="5400040" cy="1153160"/>
+            <wp:effectExtent l="0" t="0" r="0" b="8890"/>
+            <wp:docPr id="13" name="Imagen 13"/>
             <wp:cNvGraphicFramePr>
               <a:graphicFrameLocks xmlns:a="http://schemas.openxmlformats.org/drawingml/2006/main" noChangeAspect="1"/>
             </wp:cNvGraphicFramePr>
@@ -629,7 +448,7 @@
                   <pic:spPr>
                     <a:xfrm>
                       <a:off x="0" y="0"/>
-                      <a:ext cx="3429479" cy="628738"/>
+                      <a:ext cx="5400040" cy="1153160"/>
                     </a:xfrm>
                     <a:prstGeom prst="rect">
                       <a:avLst/>
@@ -641,9 +460,6 @@
           </wp:inline>
         </w:drawing>
       </w:r>
-      <w:r>
-        <w:t xml:space="preserve"> (Creé otro usuario)</w:t>
-      </w:r>
     </w:p>
     <w:p>
       <w:pPr>
@@ -652,25 +468,29 @@
     </w:p>
     <w:p>
       <w:pPr>
-        <w:ind w:left="708"/>
-      </w:pPr>
-      <w:r>
-        <w:t>Se agregará este usuario al sistema también</w:t>
-      </w:r>
-    </w:p>
-    <w:p>
-      <w:pPr>
-        <w:ind w:left="708"/>
+        <w:pStyle w:val="Ttulo2"/>
+        <w:numPr>
+          <w:ilvl w:val="0"/>
+          <w:numId w:val="2"/>
+        </w:numPr>
+      </w:pPr>
+      <w:r>
+        <w:t>Levantamos el servicio y comprobamos el estado</w:t>
+      </w:r>
+    </w:p>
+    <w:p>
+      <w:pPr>
+        <w:ind w:firstLine="708"/>
       </w:pPr>
       <w:r>
         <w:rPr>
           <w:noProof/>
         </w:rPr>
         <w:drawing>
-          <wp:inline distT="0" distB="0" distL="0" distR="0" wp14:anchorId="7CBBF917" wp14:editId="6D10E4DE">
-            <wp:extent cx="5400040" cy="1238250"/>
+          <wp:inline distT="0" distB="0" distL="0" distR="0" wp14:anchorId="4BF30321" wp14:editId="44CBF93B">
+            <wp:extent cx="5400040" cy="1074420"/>
             <wp:effectExtent l="0" t="0" r="0" b="0"/>
-            <wp:docPr id="12" name="Imagen 12"/>
+            <wp:docPr id="10" name="Imagen 10"/>
             <wp:cNvGraphicFramePr>
               <a:graphicFrameLocks xmlns:a="http://schemas.openxmlformats.org/drawingml/2006/main" noChangeAspect="1"/>
             </wp:cNvGraphicFramePr>
@@ -690,7 +510,7 @@
                   <pic:spPr>
                     <a:xfrm>
                       <a:off x="0" y="0"/>
-                      <a:ext cx="5400040" cy="1238250"/>
+                      <a:ext cx="5400040" cy="1074420"/>
                     </a:xfrm>
                     <a:prstGeom prst="rect">
                       <a:avLst/>
@@ -703,16 +523,7 @@
         </w:drawing>
       </w:r>
     </w:p>
-    <w:p>
-      <w:pPr>
-        <w:ind w:left="708"/>
-      </w:pPr>
-    </w:p>
-    <w:p>
-      <w:pPr>
-        <w:ind w:left="708"/>
-      </w:pPr>
-    </w:p>
+    <w:p/>
     <w:p>
       <w:pPr>
         <w:pStyle w:val="Ttulo2"/>
@@ -722,637 +533,22 @@
         </w:numPr>
       </w:pPr>
       <w:r>
-        <w:lastRenderedPageBreak/>
-        <w:t xml:space="preserve">Instalación de </w:t>
+        <w:t xml:space="preserve"> Accedemos a la </w:t>
       </w:r>
       <w:proofErr w:type="spellStart"/>
       <w:r>
-        <w:t>Odoo</w:t>
+        <w:t>pagina</w:t>
       </w:r>
       <w:proofErr w:type="spellEnd"/>
-    </w:p>
-    <w:p>
-      <w:pPr>
-        <w:ind w:left="708"/>
-      </w:pPr>
-      <w:r>
-        <w:t xml:space="preserve">Para la instalación de </w:t>
-      </w:r>
-      <w:proofErr w:type="spellStart"/>
-      <w:r>
-        <w:t>Odoo</w:t>
-      </w:r>
-      <w:proofErr w:type="spellEnd"/>
-      <w:r>
-        <w:t>, usaremos Git.</w:t>
-      </w:r>
-    </w:p>
-    <w:p>
-      <w:pPr>
-        <w:ind w:left="708"/>
-      </w:pPr>
-      <w:r>
-        <w:t>Primero se descarga Git en caso de no tenerlo (</w:t>
-      </w:r>
-      <w:proofErr w:type="spellStart"/>
-      <w:r>
-        <w:t>apt-get</w:t>
-      </w:r>
-      <w:proofErr w:type="spellEnd"/>
-      <w:r>
-        <w:t xml:space="preserve"> </w:t>
-      </w:r>
-      <w:proofErr w:type="spellStart"/>
-      <w:r>
-        <w:t>install</w:t>
-      </w:r>
-      <w:proofErr w:type="spellEnd"/>
-      <w:r>
-        <w:t xml:space="preserve"> </w:t>
-      </w:r>
-      <w:proofErr w:type="spellStart"/>
-      <w:r>
-        <w:t>git</w:t>
-      </w:r>
-      <w:proofErr w:type="spellEnd"/>
-      <w:r>
-        <w:t>)</w:t>
-      </w:r>
-    </w:p>
-    <w:p>
-      <w:pPr>
-        <w:ind w:left="708"/>
-      </w:pPr>
-      <w:r>
-        <w:t xml:space="preserve">Luego accedemos al usuario registrado en el </w:t>
-      </w:r>
-      <w:proofErr w:type="spellStart"/>
-      <w:r>
-        <w:t>postgres</w:t>
-      </w:r>
-      <w:proofErr w:type="spellEnd"/>
-      <w:r>
-        <w:t xml:space="preserve"> (en este caso ‘</w:t>
-      </w:r>
-      <w:proofErr w:type="spellStart"/>
-      <w:r>
-        <w:t>samu</w:t>
-      </w:r>
-      <w:proofErr w:type="spellEnd"/>
-      <w:r>
-        <w:t>’) y clonamos el repositorio de la descarga</w:t>
-      </w:r>
-    </w:p>
-    <w:p>
-      <w:pPr>
-        <w:ind w:left="708"/>
-      </w:pPr>
-      <w:r>
-        <w:rPr>
-          <w:noProof/>
-        </w:rPr>
-        <w:drawing>
-          <wp:inline distT="0" distB="0" distL="0" distR="0" wp14:anchorId="0D7A6F20" wp14:editId="31D6CDDF">
-            <wp:extent cx="5400040" cy="1153160"/>
-            <wp:effectExtent l="0" t="0" r="0" b="8890"/>
-            <wp:docPr id="13" name="Imagen 13"/>
-            <wp:cNvGraphicFramePr>
-              <a:graphicFrameLocks xmlns:a="http://schemas.openxmlformats.org/drawingml/2006/main" noChangeAspect="1"/>
-            </wp:cNvGraphicFramePr>
-            <a:graphic xmlns:a="http://schemas.openxmlformats.org/drawingml/2006/main">
-              <a:graphicData uri="http://schemas.openxmlformats.org/drawingml/2006/picture">
-                <pic:pic xmlns:pic="http://schemas.openxmlformats.org/drawingml/2006/picture">
-                  <pic:nvPicPr>
-                    <pic:cNvPr id="1" name=""/>
-                    <pic:cNvPicPr/>
-                  </pic:nvPicPr>
-                  <pic:blipFill>
-                    <a:blip r:embed="rId13"/>
-                    <a:stretch>
-                      <a:fillRect/>
-                    </a:stretch>
-                  </pic:blipFill>
-                  <pic:spPr>
-                    <a:xfrm>
-                      <a:off x="0" y="0"/>
-                      <a:ext cx="5400040" cy="1153160"/>
-                    </a:xfrm>
-                    <a:prstGeom prst="rect">
-                      <a:avLst/>
-                    </a:prstGeom>
-                  </pic:spPr>
-                </pic:pic>
-              </a:graphicData>
-            </a:graphic>
-          </wp:inline>
-        </w:drawing>
-      </w:r>
-    </w:p>
-    <w:p>
-      <w:pPr>
-        <w:ind w:left="708"/>
-      </w:pPr>
-    </w:p>
-    <w:p>
-      <w:pPr>
-        <w:pStyle w:val="Ttulo2"/>
-        <w:numPr>
-          <w:ilvl w:val="1"/>
-          <w:numId w:val="2"/>
-        </w:numPr>
-      </w:pPr>
-      <w:r>
-        <w:t xml:space="preserve">Configuración de </w:t>
-      </w:r>
-      <w:proofErr w:type="spellStart"/>
-      <w:r>
-        <w:t>Odoo</w:t>
-      </w:r>
-      <w:proofErr w:type="spellEnd"/>
-    </w:p>
-    <w:p>
-      <w:pPr>
-        <w:ind w:left="1800"/>
-      </w:pPr>
-      <w:r>
-        <w:t xml:space="preserve">Para empezar con la configuración, vamos a copiar el archivo de configuración de ejemplo que tiene el propio </w:t>
-      </w:r>
-      <w:proofErr w:type="spellStart"/>
-      <w:r>
-        <w:t>Odoo</w:t>
-      </w:r>
-      <w:proofErr w:type="spellEnd"/>
-      <w:r>
-        <w:t xml:space="preserve"> y lo modificamos</w:t>
-      </w:r>
-    </w:p>
-    <w:p>
-      <w:pPr>
-        <w:ind w:firstLine="708"/>
-      </w:pPr>
-      <w:r>
-        <w:rPr>
-          <w:noProof/>
-        </w:rPr>
-        <w:drawing>
-          <wp:inline distT="0" distB="0" distL="0" distR="0" wp14:anchorId="4B742439" wp14:editId="7F3F802D">
-            <wp:extent cx="5400040" cy="252730"/>
-            <wp:effectExtent l="0" t="0" r="0" b="0"/>
-            <wp:docPr id="15" name="Imagen 15"/>
-            <wp:cNvGraphicFramePr>
-              <a:graphicFrameLocks xmlns:a="http://schemas.openxmlformats.org/drawingml/2006/main" noChangeAspect="1"/>
-            </wp:cNvGraphicFramePr>
-            <a:graphic xmlns:a="http://schemas.openxmlformats.org/drawingml/2006/main">
-              <a:graphicData uri="http://schemas.openxmlformats.org/drawingml/2006/picture">
-                <pic:pic xmlns:pic="http://schemas.openxmlformats.org/drawingml/2006/picture">
-                  <pic:nvPicPr>
-                    <pic:cNvPr id="1" name=""/>
-                    <pic:cNvPicPr/>
-                  </pic:nvPicPr>
-                  <pic:blipFill>
-                    <a:blip r:embed="rId14"/>
-                    <a:stretch>
-                      <a:fillRect/>
-                    </a:stretch>
-                  </pic:blipFill>
-                  <pic:spPr>
-                    <a:xfrm>
-                      <a:off x="0" y="0"/>
-                      <a:ext cx="5400040" cy="252730"/>
-                    </a:xfrm>
-                    <a:prstGeom prst="rect">
-                      <a:avLst/>
-                    </a:prstGeom>
-                  </pic:spPr>
-                </pic:pic>
-              </a:graphicData>
-            </a:graphic>
-          </wp:inline>
-        </w:drawing>
-      </w:r>
-    </w:p>
-    <w:p>
-      <w:pPr>
-        <w:ind w:left="708"/>
-      </w:pPr>
-      <w:r>
-        <w:rPr>
-          <w:noProof/>
-        </w:rPr>
-        <w:drawing>
-          <wp:inline distT="0" distB="0" distL="0" distR="0" wp14:anchorId="7B8D2A4E" wp14:editId="618B5790">
-            <wp:extent cx="3466450" cy="2356485"/>
-            <wp:effectExtent l="0" t="0" r="1270" b="5715"/>
-            <wp:docPr id="14" name="Imagen 14"/>
-            <wp:cNvGraphicFramePr>
-              <a:graphicFrameLocks xmlns:a="http://schemas.openxmlformats.org/drawingml/2006/main" noChangeAspect="1"/>
-            </wp:cNvGraphicFramePr>
-            <a:graphic xmlns:a="http://schemas.openxmlformats.org/drawingml/2006/main">
-              <a:graphicData uri="http://schemas.openxmlformats.org/drawingml/2006/picture">
-                <pic:pic xmlns:pic="http://schemas.openxmlformats.org/drawingml/2006/picture">
-                  <pic:nvPicPr>
-                    <pic:cNvPr id="1" name=""/>
-                    <pic:cNvPicPr/>
-                  </pic:nvPicPr>
-                  <pic:blipFill>
-                    <a:blip r:embed="rId15"/>
-                    <a:stretch>
-                      <a:fillRect/>
-                    </a:stretch>
-                  </pic:blipFill>
-                  <pic:spPr>
-                    <a:xfrm>
-                      <a:off x="0" y="0"/>
-                      <a:ext cx="3472834" cy="2360825"/>
-                    </a:xfrm>
-                    <a:prstGeom prst="rect">
-                      <a:avLst/>
-                    </a:prstGeom>
-                  </pic:spPr>
-                </pic:pic>
-              </a:graphicData>
-            </a:graphic>
-          </wp:inline>
-        </w:drawing>
-      </w:r>
-    </w:p>
-    <w:p>
-      <w:pPr>
-        <w:ind w:left="708"/>
-      </w:pPr>
-    </w:p>
-    <w:p>
-      <w:pPr>
-        <w:ind w:left="708"/>
-      </w:pPr>
-      <w:r>
-        <w:t>Y le agregamos los permisos al archivo</w:t>
-      </w:r>
-    </w:p>
-    <w:p>
-      <w:pPr>
-        <w:ind w:left="708"/>
-        <w:rPr>
-          <w:noProof/>
-        </w:rPr>
-      </w:pPr>
-      <w:r>
-        <w:rPr>
-          <w:noProof/>
-        </w:rPr>
-        <w:drawing>
-          <wp:inline distT="0" distB="0" distL="0" distR="0" wp14:anchorId="7F80B81B" wp14:editId="0823D9C0">
-            <wp:extent cx="5029902" cy="419158"/>
-            <wp:effectExtent l="0" t="0" r="0" b="0"/>
-            <wp:docPr id="16" name="Imagen 16"/>
-            <wp:cNvGraphicFramePr>
-              <a:graphicFrameLocks xmlns:a="http://schemas.openxmlformats.org/drawingml/2006/main" noChangeAspect="1"/>
-            </wp:cNvGraphicFramePr>
-            <a:graphic xmlns:a="http://schemas.openxmlformats.org/drawingml/2006/main">
-              <a:graphicData uri="http://schemas.openxmlformats.org/drawingml/2006/picture">
-                <pic:pic xmlns:pic="http://schemas.openxmlformats.org/drawingml/2006/picture">
-                  <pic:nvPicPr>
-                    <pic:cNvPr id="1" name=""/>
-                    <pic:cNvPicPr/>
-                  </pic:nvPicPr>
-                  <pic:blipFill>
-                    <a:blip r:embed="rId16"/>
-                    <a:stretch>
-                      <a:fillRect/>
-                    </a:stretch>
-                  </pic:blipFill>
-                  <pic:spPr>
-                    <a:xfrm>
-                      <a:off x="0" y="0"/>
-                      <a:ext cx="5029902" cy="419158"/>
-                    </a:xfrm>
-                    <a:prstGeom prst="rect">
-                      <a:avLst/>
-                    </a:prstGeom>
-                  </pic:spPr>
-                </pic:pic>
-              </a:graphicData>
-            </a:graphic>
-          </wp:inline>
-        </w:drawing>
-      </w:r>
-      <w:r>
-        <w:rPr>
-          <w:noProof/>
-        </w:rPr>
-        <w:t xml:space="preserve"> </w:t>
-      </w:r>
-      <w:r>
-        <w:rPr>
-          <w:noProof/>
-        </w:rPr>
-        <w:drawing>
-          <wp:inline distT="0" distB="0" distL="0" distR="0" wp14:anchorId="73CD20CE" wp14:editId="1F70778C">
-            <wp:extent cx="4496427" cy="333422"/>
-            <wp:effectExtent l="0" t="0" r="0" b="9525"/>
-            <wp:docPr id="17" name="Imagen 17"/>
-            <wp:cNvGraphicFramePr>
-              <a:graphicFrameLocks xmlns:a="http://schemas.openxmlformats.org/drawingml/2006/main" noChangeAspect="1"/>
-            </wp:cNvGraphicFramePr>
-            <a:graphic xmlns:a="http://schemas.openxmlformats.org/drawingml/2006/main">
-              <a:graphicData uri="http://schemas.openxmlformats.org/drawingml/2006/picture">
-                <pic:pic xmlns:pic="http://schemas.openxmlformats.org/drawingml/2006/picture">
-                  <pic:nvPicPr>
-                    <pic:cNvPr id="1" name=""/>
-                    <pic:cNvPicPr/>
-                  </pic:nvPicPr>
-                  <pic:blipFill>
-                    <a:blip r:embed="rId17"/>
-                    <a:stretch>
-                      <a:fillRect/>
-                    </a:stretch>
-                  </pic:blipFill>
-                  <pic:spPr>
-                    <a:xfrm>
-                      <a:off x="0" y="0"/>
-                      <a:ext cx="4496427" cy="333422"/>
-                    </a:xfrm>
-                    <a:prstGeom prst="rect">
-                      <a:avLst/>
-                    </a:prstGeom>
-                  </pic:spPr>
-                </pic:pic>
-              </a:graphicData>
-            </a:graphic>
-          </wp:inline>
-        </w:drawing>
-      </w:r>
-    </w:p>
-    <w:p>
-      <w:pPr>
-        <w:ind w:left="708"/>
-        <w:rPr>
-          <w:noProof/>
-        </w:rPr>
-      </w:pPr>
-    </w:p>
-    <w:p>
-      <w:pPr>
-        <w:ind w:left="708"/>
-        <w:rPr>
-          <w:noProof/>
-        </w:rPr>
-      </w:pPr>
-    </w:p>
-    <w:p>
-      <w:pPr>
-        <w:ind w:left="708"/>
-        <w:rPr>
-          <w:noProof/>
-        </w:rPr>
-      </w:pPr>
-    </w:p>
-    <w:p>
-      <w:pPr>
-        <w:ind w:left="708"/>
-        <w:rPr>
-          <w:noProof/>
-        </w:rPr>
-      </w:pPr>
-    </w:p>
-    <w:p>
-      <w:pPr>
-        <w:pStyle w:val="Ttulo2"/>
-        <w:numPr>
-          <w:ilvl w:val="0"/>
-          <w:numId w:val="2"/>
-        </w:numPr>
-      </w:pPr>
-      <w:r>
-        <w:lastRenderedPageBreak/>
-        <w:t>Creación de archivo para inicio de sistema</w:t>
-      </w:r>
-    </w:p>
-    <w:p>
-      <w:r>
-        <w:t xml:space="preserve">Se crea un archivo en el que para poder iniciar el servicio con </w:t>
-      </w:r>
-      <w:proofErr w:type="spellStart"/>
-      <w:r>
-        <w:t>systemctl</w:t>
-      </w:r>
-      <w:proofErr w:type="spellEnd"/>
-    </w:p>
-    <w:p>
-      <w:r>
-        <w:rPr>
-          <w:noProof/>
-        </w:rPr>
-        <w:drawing>
-          <wp:inline distT="0" distB="0" distL="0" distR="0" wp14:anchorId="561B6FEC" wp14:editId="42CBD4EF">
-            <wp:extent cx="5400040" cy="1651000"/>
-            <wp:effectExtent l="0" t="0" r="0" b="6350"/>
-            <wp:docPr id="4" name="Imagen 4"/>
-            <wp:cNvGraphicFramePr>
-              <a:graphicFrameLocks xmlns:a="http://schemas.openxmlformats.org/drawingml/2006/main" noChangeAspect="1"/>
-            </wp:cNvGraphicFramePr>
-            <a:graphic xmlns:a="http://schemas.openxmlformats.org/drawingml/2006/main">
-              <a:graphicData uri="http://schemas.openxmlformats.org/drawingml/2006/picture">
-                <pic:pic xmlns:pic="http://schemas.openxmlformats.org/drawingml/2006/picture">
-                  <pic:nvPicPr>
-                    <pic:cNvPr id="1" name=""/>
-                    <pic:cNvPicPr/>
-                  </pic:nvPicPr>
-                  <pic:blipFill>
-                    <a:blip r:embed="rId18"/>
-                    <a:stretch>
-                      <a:fillRect/>
-                    </a:stretch>
-                  </pic:blipFill>
-                  <pic:spPr>
-                    <a:xfrm>
-                      <a:off x="0" y="0"/>
-                      <a:ext cx="5400040" cy="1651000"/>
-                    </a:xfrm>
-                    <a:prstGeom prst="rect">
-                      <a:avLst/>
-                    </a:prstGeom>
-                  </pic:spPr>
-                </pic:pic>
-              </a:graphicData>
-            </a:graphic>
-          </wp:inline>
-        </w:drawing>
-      </w:r>
-    </w:p>
-    <w:p>
-      <w:r>
-        <w:t xml:space="preserve">Y cambiamos el </w:t>
-      </w:r>
-      <w:proofErr w:type="spellStart"/>
-      <w:r>
-        <w:t>owner</w:t>
-      </w:r>
-      <w:proofErr w:type="spellEnd"/>
-      <w:r>
-        <w:t xml:space="preserve"> por </w:t>
-      </w:r>
-      <w:proofErr w:type="spellStart"/>
-      <w:r>
-        <w:t>root</w:t>
-      </w:r>
-      <w:proofErr w:type="spellEnd"/>
-    </w:p>
-    <w:p>
-      <w:r>
-        <w:rPr>
-          <w:noProof/>
-        </w:rPr>
-        <w:drawing>
-          <wp:inline distT="0" distB="0" distL="0" distR="0" wp14:anchorId="0D61513A" wp14:editId="14B7E996">
-            <wp:extent cx="5400040" cy="587375"/>
-            <wp:effectExtent l="0" t="0" r="0" b="3175"/>
-            <wp:docPr id="5" name="Imagen 5"/>
-            <wp:cNvGraphicFramePr>
-              <a:graphicFrameLocks xmlns:a="http://schemas.openxmlformats.org/drawingml/2006/main" noChangeAspect="1"/>
-            </wp:cNvGraphicFramePr>
-            <a:graphic xmlns:a="http://schemas.openxmlformats.org/drawingml/2006/main">
-              <a:graphicData uri="http://schemas.openxmlformats.org/drawingml/2006/picture">
-                <pic:pic xmlns:pic="http://schemas.openxmlformats.org/drawingml/2006/picture">
-                  <pic:nvPicPr>
-                    <pic:cNvPr id="1" name=""/>
-                    <pic:cNvPicPr/>
-                  </pic:nvPicPr>
-                  <pic:blipFill>
-                    <a:blip r:embed="rId19"/>
-                    <a:stretch>
-                      <a:fillRect/>
-                    </a:stretch>
-                  </pic:blipFill>
-                  <pic:spPr>
-                    <a:xfrm>
-                      <a:off x="0" y="0"/>
-                      <a:ext cx="5400040" cy="587375"/>
-                    </a:xfrm>
-                    <a:prstGeom prst="rect">
-                      <a:avLst/>
-                    </a:prstGeom>
-                  </pic:spPr>
-                </pic:pic>
-              </a:graphicData>
-            </a:graphic>
-          </wp:inline>
-        </w:drawing>
+      <w:r>
+        <w:t xml:space="preserve"> web de manera local y creamos la base de datos</w:t>
       </w:r>
     </w:p>
     <w:p/>
-    <w:p>
-      <w:pPr>
-        <w:pStyle w:val="Ttulo2"/>
-        <w:numPr>
-          <w:ilvl w:val="0"/>
-          <w:numId w:val="2"/>
-        </w:numPr>
-      </w:pPr>
-      <w:r>
-        <w:t xml:space="preserve">Instalamos librerías y </w:t>
-      </w:r>
-      <w:proofErr w:type="spellStart"/>
-      <w:r>
-        <w:t>plugins</w:t>
-      </w:r>
-      <w:proofErr w:type="spellEnd"/>
-    </w:p>
-    <w:p>
-      <w:r>
-        <w:drawing>
-          <wp:inline distT="0" distB="0" distL="0" distR="0" wp14:anchorId="54F78A66" wp14:editId="37856078">
-            <wp:extent cx="4029637" cy="495369"/>
-            <wp:effectExtent l="0" t="0" r="9525" b="0"/>
-            <wp:docPr id="6" name="Imagen 6"/>
-            <wp:cNvGraphicFramePr>
-              <a:graphicFrameLocks xmlns:a="http://schemas.openxmlformats.org/drawingml/2006/main" noChangeAspect="1"/>
-            </wp:cNvGraphicFramePr>
-            <a:graphic xmlns:a="http://schemas.openxmlformats.org/drawingml/2006/main">
-              <a:graphicData uri="http://schemas.openxmlformats.org/drawingml/2006/picture">
-                <pic:pic xmlns:pic="http://schemas.openxmlformats.org/drawingml/2006/picture">
-                  <pic:nvPicPr>
-                    <pic:cNvPr id="1" name=""/>
-                    <pic:cNvPicPr/>
-                  </pic:nvPicPr>
-                  <pic:blipFill>
-                    <a:blip r:embed="rId20"/>
-                    <a:stretch>
-                      <a:fillRect/>
-                    </a:stretch>
-                  </pic:blipFill>
-                  <pic:spPr>
-                    <a:xfrm>
-                      <a:off x="0" y="0"/>
-                      <a:ext cx="4029637" cy="495369"/>
-                    </a:xfrm>
-                    <a:prstGeom prst="rect">
-                      <a:avLst/>
-                    </a:prstGeom>
-                  </pic:spPr>
-                </pic:pic>
-              </a:graphicData>
-            </a:graphic>
-          </wp:inline>
-        </w:drawing>
-      </w:r>
-    </w:p>
-    <w:p>
-      <w:r>
-        <w:drawing>
-          <wp:inline distT="0" distB="0" distL="0" distR="0" wp14:anchorId="0548EC42" wp14:editId="1B89C76A">
-            <wp:extent cx="5400040" cy="2753360"/>
-            <wp:effectExtent l="0" t="0" r="0" b="8890"/>
-            <wp:docPr id="7" name="Imagen 7"/>
-            <wp:cNvGraphicFramePr>
-              <a:graphicFrameLocks xmlns:a="http://schemas.openxmlformats.org/drawingml/2006/main" noChangeAspect="1"/>
-            </wp:cNvGraphicFramePr>
-            <a:graphic xmlns:a="http://schemas.openxmlformats.org/drawingml/2006/main">
-              <a:graphicData uri="http://schemas.openxmlformats.org/drawingml/2006/picture">
-                <pic:pic xmlns:pic="http://schemas.openxmlformats.org/drawingml/2006/picture">
-                  <pic:nvPicPr>
-                    <pic:cNvPr id="1" name=""/>
-                    <pic:cNvPicPr/>
-                  </pic:nvPicPr>
-                  <pic:blipFill>
-                    <a:blip r:embed="rId21"/>
-                    <a:stretch>
-                      <a:fillRect/>
-                    </a:stretch>
-                  </pic:blipFill>
-                  <pic:spPr>
-                    <a:xfrm>
-                      <a:off x="0" y="0"/>
-                      <a:ext cx="5400040" cy="2753360"/>
-                    </a:xfrm>
-                    <a:prstGeom prst="rect">
-                      <a:avLst/>
-                    </a:prstGeom>
-                  </pic:spPr>
-                </pic:pic>
-              </a:graphicData>
-            </a:graphic>
-          </wp:inline>
-        </w:drawing>
-      </w:r>
-    </w:p>
-    <w:p/>
-    <w:p>
-      <w:pPr>
-        <w:pStyle w:val="Ttulo2"/>
-        <w:numPr>
-          <w:ilvl w:val="0"/>
-          <w:numId w:val="2"/>
-        </w:numPr>
-      </w:pPr>
-      <w:r>
-        <w:t>Levantamos el servicio y comprobamos el estado</w:t>
-      </w:r>
-    </w:p>
     <w:p/>
     <w:sectPr>
-      <w:headerReference w:type="default" r:id="rId22"/>
-      <w:footerReference w:type="default" r:id="rId23"/>
+      <w:headerReference w:type="default" r:id="rId13"/>
+      <w:footerReference w:type="default" r:id="rId14"/>
       <w:pgSz w:w="11906" w:h="16838"/>
       <w:pgMar w:top="1417" w:right="1701" w:bottom="1417" w:left="1701" w:header="708" w:footer="708" w:gutter="0"/>
       <w:cols w:space="708"/>

</xml_diff>